<commit_message>
9:42 22/01/2024 update Практика
</commit_message>
<xml_diff>
--- a/зимняя практика 2023-24/Практика_технический_проект_отчёт.docx
+++ b/зимняя практика 2023-24/Практика_технический_проект_отчёт.docx
@@ -1,6 +1,6 @@
 
 <file path=word/document.xml><?xml version="1.0" encoding="utf-8"?>
-<w:document xmlns:wpc="http://schemas.microsoft.com/office/word/2010/wordprocessingCanvas" xmlns:mc="http://schemas.openxmlformats.org/markup-compatibility/2006" xmlns:o="urn:schemas-microsoft-com:office:office" xmlns:r="http://schemas.openxmlformats.org/officeDocument/2006/relationships" xmlns:m="http://schemas.openxmlformats.org/officeDocument/2006/math" xmlns:v="urn:schemas-microsoft-com:vml" xmlns:wp14="http://schemas.microsoft.com/office/word/2010/wordprocessingDrawing" xmlns:wp="http://schemas.openxmlformats.org/drawingml/2006/wordprocessingDrawing" xmlns:w10="urn:schemas-microsoft-com:office:word" xmlns:w="http://schemas.openxmlformats.org/wordprocessingml/2006/main" xmlns:w14="http://schemas.microsoft.com/office/word/2010/wordml" xmlns:w15="http://schemas.microsoft.com/office/word/2012/wordml" xmlns:wpg="http://schemas.microsoft.com/office/word/2010/wordprocessingGroup" xmlns:wpi="http://schemas.microsoft.com/office/word/2010/wordprocessingInk" xmlns:wne="http://schemas.microsoft.com/office/word/2006/wordml" xmlns:wps="http://schemas.microsoft.com/office/word/2010/wordprocessingShape" mc:Ignorable="w14 w15 wp14">
+<w:document xmlns:wpc="http://schemas.microsoft.com/office/word/2010/wordprocessingCanvas" xmlns:cx="http://schemas.microsoft.com/office/drawing/2014/chartex" xmlns:cx1="http://schemas.microsoft.com/office/drawing/2015/9/8/chartex" xmlns:cx2="http://schemas.microsoft.com/office/drawing/2015/10/21/chartex" xmlns:cx3="http://schemas.microsoft.com/office/drawing/2016/5/9/chartex" xmlns:cx4="http://schemas.microsoft.com/office/drawing/2016/5/10/chartex" xmlns:cx5="http://schemas.microsoft.com/office/drawing/2016/5/11/chartex" xmlns:cx6="http://schemas.microsoft.com/office/drawing/2016/5/12/chartex" xmlns:cx7="http://schemas.microsoft.com/office/drawing/2016/5/13/chartex" xmlns:cx8="http://schemas.microsoft.com/office/drawing/2016/5/14/chartex" xmlns:mc="http://schemas.openxmlformats.org/markup-compatibility/2006" xmlns:aink="http://schemas.microsoft.com/office/drawing/2016/ink" xmlns:am3d="http://schemas.microsoft.com/office/drawing/2017/model3d" xmlns:o="urn:schemas-microsoft-com:office:office" xmlns:r="http://schemas.openxmlformats.org/officeDocument/2006/relationships" xmlns:m="http://schemas.openxmlformats.org/officeDocument/2006/math" xmlns:v="urn:schemas-microsoft-com:vml" xmlns:wp14="http://schemas.microsoft.com/office/word/2010/wordprocessingDrawing" xmlns:wp="http://schemas.openxmlformats.org/drawingml/2006/wordprocessingDrawing" xmlns:w10="urn:schemas-microsoft-com:office:word" xmlns:w="http://schemas.openxmlformats.org/wordprocessingml/2006/main" xmlns:w14="http://schemas.microsoft.com/office/word/2010/wordml" xmlns:w15="http://schemas.microsoft.com/office/word/2012/wordml" xmlns:w16cid="http://schemas.microsoft.com/office/word/2016/wordml/cid" xmlns:w16se="http://schemas.microsoft.com/office/word/2015/wordml/symex" xmlns:wpg="http://schemas.microsoft.com/office/word/2010/wordprocessingGroup" xmlns:wpi="http://schemas.microsoft.com/office/word/2010/wordprocessingInk" xmlns:wne="http://schemas.microsoft.com/office/word/2006/wordml" xmlns:wps="http://schemas.microsoft.com/office/word/2010/wordprocessingShape" mc:Ignorable="w14 w15 w16se w16cid wp14">
   <w:body>
     <w:tbl>
       <w:tblPr>
@@ -169,7 +169,7 @@
                     </wp:inline>
                   </w:drawing>
                 </mc:Choice>
-                <mc:Fallback xmlns:cx="http://schemas.microsoft.com/office/drawing/2014/chartex" xmlns:cx1="http://schemas.microsoft.com/office/drawing/2015/9/8/chartex" xmlns:cx2="http://schemas.microsoft.com/office/drawing/2015/10/21/chartex" xmlns:cx3="http://schemas.microsoft.com/office/drawing/2016/5/9/chartex" xmlns:cx4="http://schemas.microsoft.com/office/drawing/2016/5/10/chartex" xmlns:cx5="http://schemas.microsoft.com/office/drawing/2016/5/11/chartex" xmlns:cx6="http://schemas.microsoft.com/office/drawing/2016/5/12/chartex" xmlns:cx7="http://schemas.microsoft.com/office/drawing/2016/5/13/chartex" xmlns:cx8="http://schemas.microsoft.com/office/drawing/2016/5/14/chartex" xmlns:aink="http://schemas.microsoft.com/office/drawing/2016/ink" xmlns:am3d="http://schemas.microsoft.com/office/drawing/2017/model3d" xmlns:w16cex="http://schemas.microsoft.com/office/word/2018/wordml/cex" xmlns:w16cid="http://schemas.microsoft.com/office/word/2016/wordml/cid" xmlns:w16="http://schemas.microsoft.com/office/word/2018/wordml" xmlns:w16sdtdh="http://schemas.microsoft.com/office/word/2020/wordml/sdtdatahash" xmlns:w16se="http://schemas.microsoft.com/office/word/2015/wordml/symex">
+                <mc:Fallback xmlns:w16sdtdh="http://schemas.microsoft.com/office/word/2020/wordml/sdtdatahash" xmlns:w16="http://schemas.microsoft.com/office/word/2018/wordml" xmlns:w16cex="http://schemas.microsoft.com/office/word/2018/wordml/cex">
                   <w:pict>
                     <v:group w14:anchorId="13EA0435" id="Группа 1" o:spid="_x0000_s1026" style="width:85.3pt;height:90.65pt;mso-position-horizontal-relative:char;mso-position-vertical-relative:line" coordsize="10825,11505" o:gfxdata="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">
                       <v:shapetype id="_x0000_t75" coordsize="21600,21600" o:spt="75" o:preferrelative="t" path="m@4@5l@4@11@9@11@9@5xe" filled="f" stroked="f">
@@ -566,7 +566,6 @@
               </w:rPr>
               <w:t xml:space="preserve">СУБД </w:t>
             </w:r>
-            <w:proofErr w:type="spellStart"/>
             <w:r>
               <w:rPr>
                 <w:rFonts w:ascii="Times New Roman" w:hAnsi="Times New Roman"/>
@@ -576,7 +575,6 @@
               </w:rPr>
               <w:t>PostgreSQL</w:t>
             </w:r>
-            <w:proofErr w:type="spellEnd"/>
             <w:r>
               <w:rPr>
                 <w:rFonts w:ascii="Times New Roman" w:hAnsi="Times New Roman"/>
@@ -690,16 +688,7 @@
                 <w:bCs/>
                 <w:sz w:val="24"/>
               </w:rPr>
-              <w:t xml:space="preserve">Оценка, полученная на </w:t>
-            </w:r>
-            <w:proofErr w:type="gramStart"/>
-            <w:r>
-              <w:rPr>
-                <w:rFonts w:ascii="Times New Roman" w:hAnsi="Times New Roman"/>
-                <w:bCs/>
-                <w:sz w:val="24"/>
-              </w:rPr>
-              <w:t>защите</w:t>
+              <w:t>Оценка, полученная на защите</w:t>
             </w:r>
             <w:r>
               <w:rPr>
@@ -708,16 +697,7 @@
                 <w:sz w:val="24"/>
               </w:rPr>
               <w:br/>
-              <w:t>«</w:t>
-            </w:r>
-            <w:proofErr w:type="gramEnd"/>
-            <w:r>
-              <w:rPr>
-                <w:rFonts w:ascii="Times New Roman" w:hAnsi="Times New Roman"/>
-                <w:bCs/>
-                <w:sz w:val="24"/>
-              </w:rPr>
-              <w:t>____________________»</w:t>
+              <w:t>«____________________»</w:t>
             </w:r>
           </w:p>
         </w:tc>
@@ -1198,7 +1178,6 @@
                 <w:sz w:val="24"/>
               </w:rPr>
             </w:pPr>
-            <w:proofErr w:type="gramStart"/>
             <w:r>
               <w:rPr>
                 <w:rFonts w:ascii="Times New Roman" w:hAnsi="Times New Roman"/>
@@ -1212,15 +1191,7 @@
                 <w:sz w:val="24"/>
               </w:rPr>
               <w:br/>
-              <w:t>«</w:t>
-            </w:r>
-            <w:proofErr w:type="gramEnd"/>
-            <w:r>
-              <w:rPr>
-                <w:rFonts w:ascii="Times New Roman" w:hAnsi="Times New Roman"/>
-                <w:sz w:val="24"/>
-              </w:rPr>
-              <w:t xml:space="preserve">Автоматизированные системы </w:t>
+              <w:t xml:space="preserve">«Автоматизированные системы </w:t>
             </w:r>
             <w:r>
               <w:rPr>
@@ -1443,27 +1414,7 @@
           <w:i/>
           <w:sz w:val="24"/>
         </w:rPr>
-        <w:t xml:space="preserve"> </w:t>
-      </w:r>
-      <w:proofErr w:type="spellStart"/>
-      <w:r>
-        <w:rPr>
-          <w:rFonts w:ascii="Times New Roman" w:hAnsi="Times New Roman"/>
-          <w:b/>
-          <w:i/>
-          <w:sz w:val="24"/>
-        </w:rPr>
-        <w:t>Радмир</w:t>
-      </w:r>
-      <w:proofErr w:type="spellEnd"/>
-      <w:r>
-        <w:rPr>
-          <w:rFonts w:ascii="Times New Roman" w:hAnsi="Times New Roman"/>
-          <w:b/>
-          <w:i/>
-          <w:sz w:val="24"/>
-        </w:rPr>
-        <w:t xml:space="preserve"> Алексеевич</w:t>
+        <w:t xml:space="preserve"> Радмир Алексеевич</w:t>
       </w:r>
     </w:p>
     <w:p>
@@ -1554,7 +1505,6 @@
         </w:rPr>
         <w:t xml:space="preserve">СУБД </w:t>
       </w:r>
-      <w:proofErr w:type="spellStart"/>
       <w:r>
         <w:rPr>
           <w:rFonts w:ascii="Times New Roman" w:hAnsi="Times New Roman"/>
@@ -1565,7 +1515,6 @@
         </w:rPr>
         <w:t>PostgreSQL</w:t>
       </w:r>
-      <w:proofErr w:type="spellEnd"/>
     </w:p>
     <w:p>
       <w:pPr>
@@ -2154,7 +2103,6 @@
         <w:rPr>
           <w:rFonts w:ascii="Times New Roman" w:hAnsi="Times New Roman"/>
           <w:b/>
-          <w:i/>
           <w:sz w:val="24"/>
         </w:rPr>
         <w:t>Кузургалиев</w:t>
@@ -2164,7 +2112,6 @@
         <w:rPr>
           <w:rFonts w:ascii="Times New Roman" w:hAnsi="Times New Roman"/>
           <w:b/>
-          <w:i/>
           <w:sz w:val="24"/>
         </w:rPr>
         <w:t xml:space="preserve"> Р.А.</w:t>
@@ -2174,7 +2121,14 @@
           <w:rFonts w:ascii="Times New Roman" w:hAnsi="Times New Roman"/>
           <w:sz w:val="24"/>
         </w:rPr>
-        <w:t xml:space="preserve"> «_</w:t>
+        <w:t xml:space="preserve"> </w:t>
+      </w:r>
+      <w:r>
+        <w:rPr>
+          <w:rFonts w:ascii="Times New Roman" w:hAnsi="Times New Roman"/>
+          <w:sz w:val="24"/>
+        </w:rPr>
+        <w:t>«_</w:t>
       </w:r>
       <w:r>
         <w:rPr>
@@ -2824,6 +2778,14 @@
         <w:t xml:space="preserve"> 2008. </w:t>
       </w:r>
       <w:proofErr w:type="spellStart"/>
+      <w:r>
+        <w:rPr>
+          <w:rFonts w:ascii="Times New Roman" w:hAnsi="Times New Roman"/>
+          <w:sz w:val="24"/>
+          <w:szCs w:val="40"/>
+        </w:rPr>
+        <w:t>СПб</w:t>
+      </w:r>
       <w:proofErr w:type="gramStart"/>
       <w:r>
         <w:rPr>
@@ -2831,7 +2793,7 @@
           <w:sz w:val="24"/>
           <w:szCs w:val="40"/>
         </w:rPr>
-        <w:t>СПб.:</w:t>
+        <w:t>.:БХВ</w:t>
       </w:r>
       <w:proofErr w:type="gramEnd"/>
       <w:r>
@@ -2840,7 +2802,7 @@
           <w:sz w:val="24"/>
           <w:szCs w:val="40"/>
         </w:rPr>
-        <w:t>БХВ-Петербург</w:t>
+        <w:t>-Петербург</w:t>
       </w:r>
       <w:proofErr w:type="spellEnd"/>
       <w:r>
@@ -2916,7 +2878,7 @@
           <w:sz w:val="24"/>
           <w:szCs w:val="40"/>
         </w:rPr>
-        <w:t xml:space="preserve"> C# 2012 на примерах. – </w:t>
+        <w:t xml:space="preserve"> C# 2012 на примерах. – СПб</w:t>
       </w:r>
       <w:proofErr w:type="gramStart"/>
       <w:r>
@@ -2925,7 +2887,7 @@
           <w:sz w:val="24"/>
           <w:szCs w:val="40"/>
         </w:rPr>
-        <w:t>СПб.:</w:t>
+        <w:t>.:  БХВ</w:t>
       </w:r>
       <w:proofErr w:type="gramEnd"/>
       <w:r>
@@ -2934,7 +2896,7 @@
           <w:sz w:val="24"/>
           <w:szCs w:val="40"/>
         </w:rPr>
-        <w:t xml:space="preserve">  БХВ-Петербург. 2013.</w:t>
+        <w:t>-Петербург. 2013.</w:t>
       </w:r>
     </w:p>
     <w:p>
@@ -3040,7 +3002,6 @@
               </w:rPr>
               <w:t xml:space="preserve">СУБД </w:t>
             </w:r>
-            <w:proofErr w:type="spellStart"/>
             <w:r>
               <w:rPr>
                 <w:rFonts w:ascii="Times New Roman" w:hAnsi="Times New Roman"/>
@@ -3050,7 +3011,6 @@
               </w:rPr>
               <w:t>PostgreSQL</w:t>
             </w:r>
-            <w:proofErr w:type="spellEnd"/>
             <w:r>
               <w:rPr>
                 <w:rFonts w:ascii="Times New Roman" w:hAnsi="Times New Roman"/>
@@ -7313,31 +7273,7 @@
           <w:rFonts w:ascii="Times New Roman" w:hAnsi="Times New Roman"/>
           <w:sz w:val="24"/>
         </w:rPr>
-        <w:t xml:space="preserve"> Однако существующие автоматизированные информационные системы учёта пассажирооборота не лишены недостатков. В данном курсовом проекте будет создано </w:t>
-      </w:r>
-      <w:proofErr w:type="gramStart"/>
-      <w:r>
-        <w:rPr>
-          <w:rFonts w:ascii="Times New Roman" w:hAnsi="Times New Roman"/>
-          <w:sz w:val="24"/>
-          <w:lang w:val="en-US"/>
-        </w:rPr>
-        <w:t>Web</w:t>
-      </w:r>
-      <w:r>
-        <w:rPr>
-          <w:rFonts w:ascii="Times New Roman" w:hAnsi="Times New Roman"/>
-          <w:sz w:val="24"/>
-        </w:rPr>
-        <w:t>-приложение</w:t>
-      </w:r>
-      <w:proofErr w:type="gramEnd"/>
-      <w:r>
-        <w:rPr>
-          <w:rFonts w:ascii="Times New Roman" w:hAnsi="Times New Roman"/>
-          <w:sz w:val="24"/>
-        </w:rPr>
-        <w:t xml:space="preserve"> призванное решить данную проблему.</w:t>
+        <w:t xml:space="preserve"> Однако существующие автоматизированные информационные системы учёта пассажирооборота не лишены недостатков. </w:t>
       </w:r>
       <w:r>
         <w:rPr>
@@ -7918,25 +7854,7 @@
           <w:color w:val="000000"/>
           <w:sz w:val="24"/>
         </w:rPr>
-        <w:t xml:space="preserve">Постановлениями, приказами, инструкциями и письмами </w:t>
-      </w:r>
-      <w:proofErr w:type="spellStart"/>
-      <w:r>
-        <w:rPr>
-          <w:rFonts w:ascii="Times New Roman" w:hAnsi="Times New Roman"/>
-          <w:color w:val="000000"/>
-          <w:sz w:val="24"/>
-        </w:rPr>
-        <w:t>Ространснадзора</w:t>
-      </w:r>
-      <w:proofErr w:type="spellEnd"/>
-      <w:r>
-        <w:rPr>
-          <w:rFonts w:ascii="Times New Roman" w:hAnsi="Times New Roman"/>
-          <w:color w:val="000000"/>
-          <w:sz w:val="24"/>
-        </w:rPr>
-        <w:t>.</w:t>
+        <w:t>Постановлениями, приказами, инструкциями и письмами Ространснадзора.</w:t>
       </w:r>
     </w:p>
     <w:p>
@@ -9361,19 +9279,18 @@
           <w:sz w:val="24"/>
           <w:shd w:val="clear" w:color="auto" w:fill="FFFFFF"/>
         </w:rPr>
-        <w:t xml:space="preserve">Способ кодирования: </w:t>
-      </w:r>
-      <w:proofErr w:type="spellStart"/>
+        <w:t>Способ кодирования: U</w:t>
+      </w:r>
       <w:r>
         <w:rPr>
           <w:rFonts w:ascii="Times New Roman" w:hAnsi="Times New Roman"/>
           <w:color w:val="000000"/>
           <w:sz w:val="24"/>
           <w:shd w:val="clear" w:color="auto" w:fill="FFFFFF"/>
-        </w:rPr>
-        <w:t>Unicode</w:t>
-      </w:r>
-      <w:proofErr w:type="spellEnd"/>
+          <w:lang w:val="en-US"/>
+        </w:rPr>
+        <w:t>TF-8</w:t>
+      </w:r>
       <w:r>
         <w:rPr>
           <w:rFonts w:ascii="Times New Roman" w:hAnsi="Times New Roman"/>
@@ -11970,34 +11887,7 @@
           <w:sz w:val="24"/>
           <w:shd w:val="clear" w:color="auto" w:fill="FFFFFF"/>
         </w:rPr>
-        <w:t xml:space="preserve">В процессе разработки базы данных будет использоваться математическая модель для определения оптимальных маршрутов и графиков движения транспортных средств с учетом времени в пути, расстояний и потенциальной загруженности. Это поможет оптимизировать </w:t>
-      </w:r>
-      <w:r>
-        <w:rPr>
-          <w:rFonts w:ascii="Times New Roman" w:hAnsi="Times New Roman"/>
-          <w:color w:val="000000"/>
-          <w:sz w:val="24"/>
-          <w:shd w:val="clear" w:color="auto" w:fill="FFFFFF"/>
-        </w:rPr>
-        <w:lastRenderedPageBreak/>
-        <w:t>расписание рейсов и обеспечить эффективное использование транспортных средств.</w:t>
-      </w:r>
-      <w:r>
-        <w:rPr>
-          <w:rFonts w:ascii="Times New Roman" w:hAnsi="Times New Roman"/>
-          <w:color w:val="000000"/>
-          <w:sz w:val="24"/>
-        </w:rPr>
-        <w:br/>
-      </w:r>
-      <w:r>
-        <w:rPr>
-          <w:rFonts w:ascii="Times New Roman" w:hAnsi="Times New Roman"/>
-          <w:color w:val="000000"/>
-          <w:sz w:val="24"/>
-          <w:shd w:val="clear" w:color="auto" w:fill="FFFFFF"/>
-        </w:rPr>
-        <w:t>Описание алгоритмов и функционирования программы:</w:t>
+        <w:t>В процессе разработки базы данных будет использоваться математическая модель для определения оптимальных маршрутов и графиков движения транспортных средств с учетом времени в пути, расстояний и потенциальной загруженности. Это поможет оптимизировать расписание рейсов и обеспечить эффективное использование транспортных средств.</w:t>
       </w:r>
     </w:p>
     <w:p>
@@ -12017,7 +11907,17 @@
           <w:sz w:val="24"/>
           <w:shd w:val="clear" w:color="auto" w:fill="FFFFFF"/>
         </w:rPr>
-        <w:t>Разработать алгоритмы для хранения и обработки информации о маршрутах, расписании рейсов, билетах, пассажирах и транспортных средствах. Например, это может включать алгоритмы поиска доступных рейсов, проверки наличия свободных мест, расчета стоимости билетов и другие операции.</w:t>
+        <w:lastRenderedPageBreak/>
+        <w:t>Необходимо р</w:t>
+      </w:r>
+      <w:r>
+        <w:rPr>
+          <w:rFonts w:ascii="Times New Roman" w:hAnsi="Times New Roman"/>
+          <w:color w:val="000000"/>
+          <w:sz w:val="24"/>
+          <w:shd w:val="clear" w:color="auto" w:fill="FFFFFF"/>
+        </w:rPr>
+        <w:t>азработать алгоритмы для хранения и обработки информации о маршрутах, расписании рейсов, билетах, пассажирах и транспортных средствах. Например, это может включать алгоритмы поиска доступных рейсов, проверки наличия свободных мест, расчета стоимости билетов и другие операции.</w:t>
       </w:r>
     </w:p>
     <w:p>
@@ -12230,7 +12130,6 @@
         </w:rPr>
         <w:t>-</w:t>
       </w:r>
-      <w:proofErr w:type="gramStart"/>
       <w:r>
         <w:rPr>
           <w:rFonts w:ascii="Times New Roman" w:hAnsi="Times New Roman"/>
@@ -12238,17 +12137,7 @@
           <w:sz w:val="24"/>
           <w:shd w:val="clear" w:color="auto" w:fill="FFFFFF"/>
         </w:rPr>
-        <w:t>приложение(</w:t>
-      </w:r>
-      <w:proofErr w:type="gramEnd"/>
-      <w:r>
-        <w:rPr>
-          <w:rFonts w:ascii="Times New Roman" w:hAnsi="Times New Roman"/>
-          <w:color w:val="000000"/>
-          <w:sz w:val="24"/>
-          <w:shd w:val="clear" w:color="auto" w:fill="FFFFFF"/>
-        </w:rPr>
-        <w:t>сайт</w:t>
+        <w:t>приложение(сайт</w:t>
       </w:r>
       <w:r>
         <w:rPr>
@@ -12437,17 +12326,7 @@
           <w:sz w:val="24"/>
           <w:shd w:val="clear" w:color="auto" w:fill="FFFFFF"/>
         </w:rPr>
-        <w:t xml:space="preserve">Ограниченная мобильность: Десктоп-приложения не могут быть легко использованы на мобильных устройствах, таких как смартфоны или планшеты. Это может быть неудобно </w:t>
-      </w:r>
-      <w:r>
-        <w:rPr>
-          <w:rFonts w:ascii="Times New Roman" w:hAnsi="Times New Roman"/>
-          <w:color w:val="000000"/>
-          <w:sz w:val="24"/>
-          <w:shd w:val="clear" w:color="auto" w:fill="FFFFFF"/>
-        </w:rPr>
-        <w:lastRenderedPageBreak/>
-        <w:t>для пользователей, которые хотят иметь доступ к приложению в любое время и в любом месте.</w:t>
+        <w:t>Ограниченная мобильность: Десктоп-приложения не могут быть легко использованы на мобильных устройствах, таких как смартфоны или планшеты. Это может быть неудобно для пользователей, которые хотят иметь доступ к приложению в любое время и в любом месте.</w:t>
       </w:r>
     </w:p>
     <w:p>
@@ -12466,6 +12345,7 @@
           <w:color w:val="000000"/>
           <w:sz w:val="24"/>
         </w:rPr>
+        <w:lastRenderedPageBreak/>
         <w:t xml:space="preserve">В отличие от </w:t>
       </w:r>
       <w:r>
@@ -12522,7 +12402,43 @@
           <w:sz w:val="24"/>
           <w:shd w:val="clear" w:color="auto" w:fill="FFFFFF"/>
         </w:rPr>
-        <w:t>приложения нет выше описанных недостатков. Для корректной работы необходимо иметь браузер.</w:t>
+        <w:t>приложения нет выше описанных недостатков. Для корректной работы</w:t>
+      </w:r>
+      <w:r>
+        <w:rPr>
+          <w:rFonts w:ascii="Times New Roman" w:hAnsi="Times New Roman"/>
+          <w:color w:val="000000"/>
+          <w:sz w:val="24"/>
+          <w:shd w:val="clear" w:color="auto" w:fill="FFFFFF"/>
+        </w:rPr>
+        <w:t xml:space="preserve"> достаточно</w:t>
+      </w:r>
+      <w:r>
+        <w:rPr>
+          <w:rFonts w:ascii="Times New Roman" w:hAnsi="Times New Roman"/>
+          <w:color w:val="000000"/>
+          <w:sz w:val="24"/>
+          <w:shd w:val="clear" w:color="auto" w:fill="FFFFFF"/>
+        </w:rPr>
+        <w:t xml:space="preserve"> иметь браузер</w:t>
+      </w:r>
+      <w:r>
+        <w:rPr>
+          <w:rFonts w:ascii="Times New Roman" w:hAnsi="Times New Roman"/>
+          <w:color w:val="000000"/>
+          <w:sz w:val="24"/>
+          <w:shd w:val="clear" w:color="auto" w:fill="FFFFFF"/>
+        </w:rPr>
+        <w:t xml:space="preserve"> и интернет-соединение</w:t>
+      </w:r>
+      <w:r>
+        <w:rPr>
+          <w:rFonts w:ascii="Times New Roman" w:hAnsi="Times New Roman"/>
+          <w:color w:val="000000"/>
+          <w:sz w:val="24"/>
+          <w:shd w:val="clear" w:color="auto" w:fill="FFFFFF"/>
+        </w:rPr>
+        <w:t>.</w:t>
       </w:r>
     </w:p>
     <w:p>
@@ -12711,27 +12627,7 @@
           <w:sz w:val="24"/>
           <w:shd w:val="clear" w:color="auto" w:fill="FFFFFF"/>
         </w:rPr>
-        <w:t xml:space="preserve">В ходе работы будет проведен анализ </w:t>
-      </w:r>
-      <w:proofErr w:type="gramStart"/>
-      <w:r>
-        <w:rPr>
-          <w:rFonts w:ascii="Times New Roman" w:hAnsi="Times New Roman"/>
-          <w:color w:val="000000"/>
-          <w:sz w:val="24"/>
-          <w:shd w:val="clear" w:color="auto" w:fill="FFFFFF"/>
-        </w:rPr>
-        <w:t>существующих баз</w:t>
-      </w:r>
-      <w:proofErr w:type="gramEnd"/>
-      <w:r>
-        <w:rPr>
-          <w:rFonts w:ascii="Times New Roman" w:hAnsi="Times New Roman"/>
-          <w:color w:val="000000"/>
-          <w:sz w:val="24"/>
-          <w:shd w:val="clear" w:color="auto" w:fill="FFFFFF"/>
-        </w:rPr>
-        <w:t xml:space="preserve"> данных в этой области, выявлены основные требования к хранению и обработке информации, а также разработана структура базы данных, учитывающая специфику данного вида транспорта.</w:t>
+        <w:t>В ходе работы будет проведен анализ существующих баз данных в этой области, выявлены основные требования к хранению и обработке информации, а также разработана структура базы данных, учитывающая специфику данного вида транспорта.</w:t>
       </w:r>
     </w:p>
     <w:p>
@@ -12864,15 +12760,7 @@
           <w:color w:val="000000"/>
           <w:shd w:val="clear" w:color="auto" w:fill="FFFFFF"/>
         </w:rPr>
-        <w:t xml:space="preserve">Создать возможность пассажирам осуществлять покупку билетов: веб-приложение позволит пассажирам самостоятельно выбирать и приобретать билеты на нужные им маршруты и рейсы, осуществлять оплату онлайн, а также получать электронные билеты, </w:t>
-      </w:r>
-      <w:r>
-        <w:rPr>
-          <w:color w:val="000000"/>
-          <w:shd w:val="clear" w:color="auto" w:fill="FFFFFF"/>
-        </w:rPr>
-        <w:lastRenderedPageBreak/>
-        <w:t>что упростит процесс покупки и сэкономит время как для пассажиров, так и для сотрудников автовокзала.</w:t>
+        <w:t>Создать возможность пассажирам осуществлять покупку билетов: веб-приложение позволит пассажирам самостоятельно выбирать и приобретать билеты на нужные им маршруты и рейсы, осуществлять оплату онлайн, а также получать электронные билеты, что упростит процесс покупки и сэкономит время как для пассажиров, так и для сотрудников автовокзала.</w:t>
       </w:r>
     </w:p>
     <w:p>
@@ -12900,6 +12788,7 @@
           <w:sz w:val="24"/>
           <w:szCs w:val="24"/>
         </w:rPr>
+        <w:lastRenderedPageBreak/>
         <w:t>Обзор аналогов.</w:t>
       </w:r>
     </w:p>
@@ -13094,25 +12983,7 @@
           <w:sz w:val="24"/>
           <w:shd w:val="clear" w:color="auto" w:fill="FFFFFF"/>
         </w:rPr>
-        <w:t>" — программа для заказных и регулярных пассажирских перевозок междугороднего и международного сообщения.</w:t>
-      </w:r>
-      <w:r>
-        <w:rPr>
-          <w:rFonts w:ascii="Times New Roman" w:hAnsi="Times New Roman"/>
-          <w:color w:val="000000"/>
-          <w:sz w:val="24"/>
-          <w:shd w:val="clear" w:color="auto" w:fill="FFFFFF"/>
-        </w:rPr>
-        <w:t xml:space="preserve"> </w:t>
-      </w:r>
-      <w:r>
-        <w:rPr>
-          <w:rFonts w:ascii="Times New Roman" w:hAnsi="Times New Roman"/>
-          <w:color w:val="000000"/>
-          <w:sz w:val="24"/>
-          <w:shd w:val="clear" w:color="auto" w:fill="FFFFFF"/>
-        </w:rPr>
-        <w:t xml:space="preserve">Программа </w:t>
+        <w:t xml:space="preserve">" — программа для заказных и регулярных пассажирских перевозок междугороднего и международного сообщения. Программа </w:t>
       </w:r>
       <w:proofErr w:type="spellStart"/>
       <w:r>
@@ -13170,27 +13041,7 @@
           <w:sz w:val="24"/>
           <w:shd w:val="clear" w:color="auto" w:fill="F5F7FA"/>
         </w:rPr>
-        <w:t xml:space="preserve">Использование программы </w:t>
-      </w:r>
-      <w:proofErr w:type="gramStart"/>
-      <w:r>
-        <w:rPr>
-          <w:rFonts w:ascii="Times New Roman" w:hAnsi="Times New Roman"/>
-          <w:color w:val="000000" w:themeColor="text1"/>
-          <w:sz w:val="24"/>
-          <w:shd w:val="clear" w:color="auto" w:fill="F5F7FA"/>
-        </w:rPr>
-        <w:t>возможно</w:t>
-      </w:r>
-      <w:proofErr w:type="gramEnd"/>
-      <w:r>
-        <w:rPr>
-          <w:rFonts w:ascii="Times New Roman" w:hAnsi="Times New Roman"/>
-          <w:color w:val="000000" w:themeColor="text1"/>
-          <w:sz w:val="24"/>
-          <w:shd w:val="clear" w:color="auto" w:fill="F5F7FA"/>
-        </w:rPr>
-        <w:t xml:space="preserve"> как в варианте перевозок пассажиров по межгороду, так и для учета заказных перевозок.</w:t>
+        <w:t>Использование программы возможно как в варианте перевозок пассажиров по межгороду, так и для учета заказных перевозок.</w:t>
       </w:r>
     </w:p>
     <w:p>
@@ -13518,7 +13369,6 @@
           <w:sz w:val="24"/>
           <w:lang w:eastAsia="ru-RU"/>
         </w:rPr>
-        <w:lastRenderedPageBreak/>
         <w:t>Интерфейс программы представлен на рисунке 1.1.</w:t>
       </w:r>
     </w:p>
@@ -13532,6 +13382,7 @@
           <w:noProof/>
           <w:lang w:eastAsia="ru-RU"/>
         </w:rPr>
+        <w:lastRenderedPageBreak/>
         <w:drawing>
           <wp:inline distT="0" distB="0" distL="0" distR="0" wp14:anchorId="7515F71F" wp14:editId="3BECC24C">
             <wp:extent cx="5470393" cy="3280099"/>
@@ -13680,37 +13531,7 @@
           <w:sz w:val="24"/>
           <w:szCs w:val="24"/>
         </w:rPr>
-        <w:t>Аналог №</w:t>
-      </w:r>
-      <w:r>
-        <w:rPr>
-          <w:rFonts w:ascii="Times New Roman" w:hAnsi="Times New Roman" w:cs="Times New Roman"/>
-          <w:i w:val="0"/>
-          <w:iCs w:val="0"/>
-          <w:sz w:val="24"/>
-          <w:szCs w:val="24"/>
-        </w:rPr>
-        <w:t>2</w:t>
-      </w:r>
-      <w:r>
-        <w:rPr>
-          <w:rFonts w:ascii="Times New Roman" w:hAnsi="Times New Roman" w:cs="Times New Roman"/>
-          <w:i w:val="0"/>
-          <w:iCs w:val="0"/>
-          <w:sz w:val="24"/>
-          <w:szCs w:val="24"/>
-        </w:rPr>
-        <w:t xml:space="preserve">. </w:t>
-      </w:r>
-      <w:r>
-        <w:rPr>
-          <w:rFonts w:ascii="Times New Roman" w:hAnsi="Times New Roman" w:cs="Times New Roman"/>
-          <w:i w:val="0"/>
-          <w:iCs w:val="0"/>
-          <w:sz w:val="24"/>
-          <w:szCs w:val="24"/>
-        </w:rPr>
-        <w:t>1С: Управление транспортом.</w:t>
+        <w:t>Аналог №2. 1С: Управление транспортом.</w:t>
       </w:r>
     </w:p>
     <w:p>
@@ -13894,7 +13715,7 @@
           <w:sz w:val="24"/>
           <w:lang w:eastAsia="ru-RU"/>
         </w:rPr>
-        <w:t>», ФГУП «Почта России», ПАО «</w:t>
+        <w:t>», ФГУП «Почта России», ПАО «РусГидро», УК «Татнефть-</w:t>
       </w:r>
       <w:proofErr w:type="spellStart"/>
       <w:r>
@@ -13904,7 +13725,7 @@
           <w:sz w:val="24"/>
           <w:lang w:eastAsia="ru-RU"/>
         </w:rPr>
-        <w:t>РусГидро</w:t>
+        <w:t>ТрансСервис</w:t>
       </w:r>
       <w:proofErr w:type="spellEnd"/>
       <w:r>
@@ -13914,7 +13735,7 @@
           <w:sz w:val="24"/>
           <w:lang w:eastAsia="ru-RU"/>
         </w:rPr>
-        <w:t>», УК «Татнефть-</w:t>
+        <w:t xml:space="preserve">», ООО «Компания </w:t>
       </w:r>
       <w:proofErr w:type="spellStart"/>
       <w:r>
@@ -13924,7 +13745,7 @@
           <w:sz w:val="24"/>
           <w:lang w:eastAsia="ru-RU"/>
         </w:rPr>
-        <w:t>ТрансСервис</w:t>
+        <w:t>Востсибуголь</w:t>
       </w:r>
       <w:proofErr w:type="spellEnd"/>
       <w:r>
@@ -13934,7 +13755,7 @@
           <w:sz w:val="24"/>
           <w:lang w:eastAsia="ru-RU"/>
         </w:rPr>
-        <w:t xml:space="preserve">», ООО «Компания </w:t>
+        <w:t>», ООО «</w:t>
       </w:r>
       <w:proofErr w:type="spellStart"/>
       <w:r>
@@ -13944,7 +13765,7 @@
           <w:sz w:val="24"/>
           <w:lang w:eastAsia="ru-RU"/>
         </w:rPr>
-        <w:t>Востсибуголь</w:t>
+        <w:t>ГазпромТрансгаз</w:t>
       </w:r>
       <w:proofErr w:type="spellEnd"/>
       <w:r>
@@ -13954,47 +13775,7 @@
           <w:sz w:val="24"/>
           <w:lang w:eastAsia="ru-RU"/>
         </w:rPr>
-        <w:t>», ООО «</w:t>
-      </w:r>
-      <w:proofErr w:type="spellStart"/>
-      <w:r>
-        <w:rPr>
-          <w:rFonts w:ascii="Times New Roman" w:eastAsia="Times New Roman" w:hAnsi="Times New Roman"/>
-          <w:color w:val="000000" w:themeColor="text1"/>
-          <w:sz w:val="24"/>
-          <w:lang w:eastAsia="ru-RU"/>
-        </w:rPr>
-        <w:t>ГазпромТрансгаз</w:t>
-      </w:r>
-      <w:proofErr w:type="spellEnd"/>
-      <w:r>
-        <w:rPr>
-          <w:rFonts w:ascii="Times New Roman" w:eastAsia="Times New Roman" w:hAnsi="Times New Roman"/>
-          <w:color w:val="000000" w:themeColor="text1"/>
-          <w:sz w:val="24"/>
-          <w:lang w:eastAsia="ru-RU"/>
-        </w:rPr>
-        <w:t xml:space="preserve"> </w:t>
-      </w:r>
-      <w:proofErr w:type="spellStart"/>
-      <w:r>
-        <w:rPr>
-          <w:rFonts w:ascii="Times New Roman" w:eastAsia="Times New Roman" w:hAnsi="Times New Roman"/>
-          <w:color w:val="000000" w:themeColor="text1"/>
-          <w:sz w:val="24"/>
-          <w:lang w:eastAsia="ru-RU"/>
-        </w:rPr>
-        <w:t>Югорск</w:t>
-      </w:r>
-      <w:proofErr w:type="spellEnd"/>
-      <w:r>
-        <w:rPr>
-          <w:rFonts w:ascii="Times New Roman" w:eastAsia="Times New Roman" w:hAnsi="Times New Roman"/>
-          <w:color w:val="000000" w:themeColor="text1"/>
-          <w:sz w:val="24"/>
-          <w:lang w:eastAsia="ru-RU"/>
-        </w:rPr>
-        <w:t>» и многие другие компании, обладающие автопарком более 100 транспортных единиц.</w:t>
+        <w:t xml:space="preserve"> Югорск» и многие другие компании, обладающие автопарком более 100 транспортных единиц.</w:t>
       </w:r>
     </w:p>
     <w:p>
@@ -14373,6 +14154,7 @@
       </w:pPr>
       <w:r>
         <w:rPr>
+          <w:noProof/>
           <w:lang w:eastAsia="ru-RU"/>
         </w:rPr>
         <w:drawing>
@@ -14669,15 +14451,7 @@
           <w:iCs/>
           <w:sz w:val="24"/>
         </w:rPr>
-        <w:t>Сравнительная таблица аналогов</w:t>
-      </w:r>
-      <w:r>
-        <w:rPr>
-          <w:rFonts w:ascii="Times New Roman" w:hAnsi="Times New Roman"/>
-          <w:iCs/>
-          <w:sz w:val="24"/>
-        </w:rPr>
-        <w:t>.</w:t>
+        <w:t>Сравнительная таблица аналогов.</w:t>
       </w:r>
     </w:p>
     <w:tbl>
@@ -17046,14 +16820,7 @@
           <w:rFonts w:ascii="Times New Roman" w:hAnsi="Times New Roman"/>
           <w:sz w:val="24"/>
         </w:rPr>
-        <w:t>По результатам анализа п</w:t>
-      </w:r>
-      <w:r>
-        <w:rPr>
-          <w:rFonts w:ascii="Times New Roman" w:hAnsi="Times New Roman"/>
-          <w:sz w:val="24"/>
-        </w:rPr>
-        <w:t>редметной области было определено, что в системе существует несколько ролей пользователей:</w:t>
+        <w:t>По результатам анализа предметной области было определено, что в системе существует несколько ролей пользователей:</w:t>
       </w:r>
     </w:p>
     <w:p>
@@ -17068,10 +16835,7 @@
         <w:jc w:val="both"/>
       </w:pPr>
       <w:r>
-        <w:t>клиент (он же пассажир)</w:t>
-      </w:r>
-      <w:r>
-        <w:t>;</w:t>
+        <w:t>клиент (он же пассажир);</w:t>
       </w:r>
     </w:p>
     <w:p>
@@ -17085,10 +16849,7 @@
         <w:jc w:val="both"/>
       </w:pPr>
       <w:r>
-        <w:t xml:space="preserve">сотрудник </w:t>
-      </w:r>
-      <w:r>
-        <w:t>автовокзала</w:t>
+        <w:t>сотрудник автовокзала</w:t>
       </w:r>
       <w:r>
         <w:t xml:space="preserve"> </w:t>
@@ -17180,16 +16941,7 @@
         <w:t>.</w:t>
       </w:r>
       <w:r>
-        <w:t xml:space="preserve"> </w:t>
-      </w:r>
-      <w:r>
-        <w:t>в Приложении А представлена диаграмма «Детализация прецедента «События системы»», которая содержит основной состав и порядок основных событий, генерируемых пользовател</w:t>
-      </w:r>
-      <w:r>
-        <w:t>ями</w:t>
-      </w:r>
-      <w:r>
-        <w:t xml:space="preserve"> при работе с системой в зависимости от его роли:</w:t>
+        <w:t xml:space="preserve"> в Приложении А представлена диаграмма «Детализация прецедента «События системы»», которая содержит основной состав и порядок основных событий, генерируемых пользователями при работе с системой в зависимости от его роли:</w:t>
       </w:r>
     </w:p>
     <w:p>
@@ -17228,6 +16980,7 @@
           <w:lang w:eastAsia="ru-RU"/>
         </w:rPr>
       </w:pPr>
+      <w:bookmarkStart w:id="10" w:name="_GoBack"/>
       <w:r>
         <w:rPr>
           <w:rFonts w:ascii="Times New Roman" w:hAnsi="Times New Roman"/>
@@ -17320,13 +17073,7 @@
         <w:rPr>
           <w:bCs/>
         </w:rPr>
-        <w:t>Требования к техническому обеспечению</w:t>
-      </w:r>
-      <w:r>
-        <w:rPr>
-          <w:bCs/>
-        </w:rPr>
-        <w:t>:</w:t>
+        <w:t>Требования к техническому обеспечению:</w:t>
       </w:r>
     </w:p>
     <w:p>
@@ -17421,12 +17168,10 @@
         <w:spacing w:beforeAutospacing="0" w:afterAutospacing="0" w:line="360" w:lineRule="auto"/>
       </w:pPr>
       <w:r>
-        <w:t>м</w:t>
-      </w:r>
-      <w:r>
-        <w:t>анипулятор «мышь».</w:t>
-      </w:r>
-    </w:p>
+        <w:t>манипулятор «мышь».</w:t>
+      </w:r>
+    </w:p>
+    <w:bookmarkEnd w:id="10"/>
     <w:p>
       <w:pPr>
         <w:spacing w:line="360" w:lineRule="auto"/>
@@ -17830,7 +17575,6 @@
         </w:rPr>
         <w:t xml:space="preserve"> </w:t>
       </w:r>
-      <w:proofErr w:type="spellStart"/>
       <w:r>
         <w:rPr>
           <w:rFonts w:ascii="Times New Roman" w:hAnsi="Times New Roman"/>
@@ -17840,7 +17584,6 @@
         </w:rPr>
         <w:t>PostgreSQL</w:t>
       </w:r>
-      <w:proofErr w:type="spellEnd"/>
       <w:r>
         <w:rPr>
           <w:rFonts w:ascii="Times New Roman" w:hAnsi="Times New Roman"/>
@@ -17923,7 +17666,7 @@
           <w:szCs w:val="24"/>
         </w:rPr>
       </w:pPr>
-      <w:bookmarkStart w:id="10" w:name="_Toc153500981"/>
+      <w:bookmarkStart w:id="11" w:name="_Toc153500981"/>
       <w:r>
         <w:rPr>
           <w:rFonts w:ascii="Times New Roman" w:hAnsi="Times New Roman" w:cs="Times New Roman"/>
@@ -17933,7 +17676,7 @@
         <w:lastRenderedPageBreak/>
         <w:t>СПИСОК ИСПОЛЬЗОВАННЫХ ИСТОЧНИКОВ</w:t>
       </w:r>
-      <w:bookmarkEnd w:id="10"/>
+      <w:bookmarkEnd w:id="11"/>
     </w:p>
     <w:p>
       <w:pPr>
@@ -18456,7 +18199,7 @@
           <w:sz w:val="24"/>
         </w:rPr>
       </w:pPr>
-      <w:bookmarkStart w:id="11" w:name="_Toc153500982"/>
+      <w:bookmarkStart w:id="12" w:name="_Toc153500982"/>
       <w:r>
         <w:rPr>
           <w:rFonts w:ascii="Times New Roman" w:hAnsi="Times New Roman"/>
@@ -18467,7 +18210,7 @@
         <w:lastRenderedPageBreak/>
         <w:t>ПРИЛОЖЕНИЕ 1</w:t>
       </w:r>
-      <w:bookmarkEnd w:id="11"/>
+      <w:bookmarkEnd w:id="12"/>
     </w:p>
     <w:p>
       <w:pPr>
@@ -18495,6 +18238,9 @@
         <w:jc w:val="center"/>
       </w:pPr>
       <w:r>
+        <w:rPr>
+          <w:noProof/>
+        </w:rPr>
         <w:drawing>
           <wp:inline distT="0" distB="0" distL="0" distR="0" wp14:anchorId="68046BB6" wp14:editId="780C9AFA">
             <wp:extent cx="5664835" cy="3307742"/>
@@ -18635,31 +18381,13 @@
         <w:jc w:val="center"/>
       </w:pPr>
       <w:r>
-        <w:t>Рисунок А.</w:t>
-      </w:r>
-      <w:r>
-        <w:t>2</w:t>
-      </w:r>
-      <w:r>
-        <w:t xml:space="preserve">. – </w:t>
-      </w:r>
-      <w:r>
-        <w:rPr>
-          <w:color w:val="000000"/>
-        </w:rPr>
-        <w:t xml:space="preserve">диаграмма «Детализация прецедента «События системы»». Роль — </w:t>
-      </w:r>
-      <w:r>
-        <w:rPr>
-          <w:color w:val="000000"/>
-        </w:rPr>
-        <w:t>Клиент</w:t>
-      </w:r>
-      <w:r>
-        <w:rPr>
-          <w:color w:val="000000"/>
-        </w:rPr>
-        <w:t>.</w:t>
+        <w:t xml:space="preserve">Рисунок А.2. – </w:t>
+      </w:r>
+      <w:r>
+        <w:rPr>
+          <w:color w:val="000000"/>
+        </w:rPr>
+        <w:t>диаграмма «Детализация прецедента «События системы»». Роль — Клиент.</w:t>
       </w:r>
     </w:p>
     <w:p>
@@ -18758,8 +18486,6 @@
         </w:rPr>
         <w:t>Сотрудник</w:t>
       </w:r>
-      <w:bookmarkStart w:id="12" w:name="_GoBack"/>
-      <w:bookmarkEnd w:id="12"/>
       <w:r>
         <w:rPr>
           <w:color w:val="000000"/>
@@ -18790,7 +18516,7 @@
 </file>
 
 <file path=word/endnotes.xml><?xml version="1.0" encoding="utf-8"?>
-<w:endnotes xmlns:wpc="http://schemas.microsoft.com/office/word/2010/wordprocessingCanvas" xmlns:mc="http://schemas.openxmlformats.org/markup-compatibility/2006" xmlns:o="urn:schemas-microsoft-com:office:office" xmlns:r="http://schemas.openxmlformats.org/officeDocument/2006/relationships" xmlns:m="http://schemas.openxmlformats.org/officeDocument/2006/math" xmlns:v="urn:schemas-microsoft-com:vml" xmlns:wp14="http://schemas.microsoft.com/office/word/2010/wordprocessingDrawing" xmlns:wp="http://schemas.openxmlformats.org/drawingml/2006/wordprocessingDrawing" xmlns:w10="urn:schemas-microsoft-com:office:word" xmlns:w="http://schemas.openxmlformats.org/wordprocessingml/2006/main" xmlns:w14="http://schemas.microsoft.com/office/word/2010/wordml" xmlns:w15="http://schemas.microsoft.com/office/word/2012/wordml" xmlns:wpg="http://schemas.microsoft.com/office/word/2010/wordprocessingGroup" xmlns:wpi="http://schemas.microsoft.com/office/word/2010/wordprocessingInk" xmlns:wne="http://schemas.microsoft.com/office/word/2006/wordml" xmlns:wps="http://schemas.microsoft.com/office/word/2010/wordprocessingShape" mc:Ignorable="w14 w15 wp14">
+<w:endnotes xmlns:wpc="http://schemas.microsoft.com/office/word/2010/wordprocessingCanvas" xmlns:cx="http://schemas.microsoft.com/office/drawing/2014/chartex" xmlns:cx1="http://schemas.microsoft.com/office/drawing/2015/9/8/chartex" xmlns:cx2="http://schemas.microsoft.com/office/drawing/2015/10/21/chartex" xmlns:cx3="http://schemas.microsoft.com/office/drawing/2016/5/9/chartex" xmlns:cx4="http://schemas.microsoft.com/office/drawing/2016/5/10/chartex" xmlns:cx5="http://schemas.microsoft.com/office/drawing/2016/5/11/chartex" xmlns:cx6="http://schemas.microsoft.com/office/drawing/2016/5/12/chartex" xmlns:cx7="http://schemas.microsoft.com/office/drawing/2016/5/13/chartex" xmlns:cx8="http://schemas.microsoft.com/office/drawing/2016/5/14/chartex" xmlns:mc="http://schemas.openxmlformats.org/markup-compatibility/2006" xmlns:aink="http://schemas.microsoft.com/office/drawing/2016/ink" xmlns:am3d="http://schemas.microsoft.com/office/drawing/2017/model3d" xmlns:o="urn:schemas-microsoft-com:office:office" xmlns:r="http://schemas.openxmlformats.org/officeDocument/2006/relationships" xmlns:m="http://schemas.openxmlformats.org/officeDocument/2006/math" xmlns:v="urn:schemas-microsoft-com:vml" xmlns:wp14="http://schemas.microsoft.com/office/word/2010/wordprocessingDrawing" xmlns:wp="http://schemas.openxmlformats.org/drawingml/2006/wordprocessingDrawing" xmlns:w10="urn:schemas-microsoft-com:office:word" xmlns:w="http://schemas.openxmlformats.org/wordprocessingml/2006/main" xmlns:w14="http://schemas.microsoft.com/office/word/2010/wordml" xmlns:w15="http://schemas.microsoft.com/office/word/2012/wordml" xmlns:w16cid="http://schemas.microsoft.com/office/word/2016/wordml/cid" xmlns:w16se="http://schemas.microsoft.com/office/word/2015/wordml/symex" xmlns:wpg="http://schemas.microsoft.com/office/word/2010/wordprocessingGroup" xmlns:wpi="http://schemas.microsoft.com/office/word/2010/wordprocessingInk" xmlns:wne="http://schemas.microsoft.com/office/word/2006/wordml" xmlns:wps="http://schemas.microsoft.com/office/word/2010/wordprocessingShape" mc:Ignorable="w14 w15 w16se w16cid wp14">
   <w:endnote w:type="separator" w:id="-1">
     <w:p>
       <w:r>
@@ -18809,7 +18535,7 @@
 </file>
 
 <file path=word/footnotes.xml><?xml version="1.0" encoding="utf-8"?>
-<w:footnotes xmlns:wpc="http://schemas.microsoft.com/office/word/2010/wordprocessingCanvas" xmlns:mc="http://schemas.openxmlformats.org/markup-compatibility/2006" xmlns:o="urn:schemas-microsoft-com:office:office" xmlns:r="http://schemas.openxmlformats.org/officeDocument/2006/relationships" xmlns:m="http://schemas.openxmlformats.org/officeDocument/2006/math" xmlns:v="urn:schemas-microsoft-com:vml" xmlns:wp14="http://schemas.microsoft.com/office/word/2010/wordprocessingDrawing" xmlns:wp="http://schemas.openxmlformats.org/drawingml/2006/wordprocessingDrawing" xmlns:w10="urn:schemas-microsoft-com:office:word" xmlns:w="http://schemas.openxmlformats.org/wordprocessingml/2006/main" xmlns:w14="http://schemas.microsoft.com/office/word/2010/wordml" xmlns:w15="http://schemas.microsoft.com/office/word/2012/wordml" xmlns:wpg="http://schemas.microsoft.com/office/word/2010/wordprocessingGroup" xmlns:wpi="http://schemas.microsoft.com/office/word/2010/wordprocessingInk" xmlns:wne="http://schemas.microsoft.com/office/word/2006/wordml" xmlns:wps="http://schemas.microsoft.com/office/word/2010/wordprocessingShape" mc:Ignorable="w14 w15 wp14">
+<w:footnotes xmlns:wpc="http://schemas.microsoft.com/office/word/2010/wordprocessingCanvas" xmlns:cx="http://schemas.microsoft.com/office/drawing/2014/chartex" xmlns:cx1="http://schemas.microsoft.com/office/drawing/2015/9/8/chartex" xmlns:cx2="http://schemas.microsoft.com/office/drawing/2015/10/21/chartex" xmlns:cx3="http://schemas.microsoft.com/office/drawing/2016/5/9/chartex" xmlns:cx4="http://schemas.microsoft.com/office/drawing/2016/5/10/chartex" xmlns:cx5="http://schemas.microsoft.com/office/drawing/2016/5/11/chartex" xmlns:cx6="http://schemas.microsoft.com/office/drawing/2016/5/12/chartex" xmlns:cx7="http://schemas.microsoft.com/office/drawing/2016/5/13/chartex" xmlns:cx8="http://schemas.microsoft.com/office/drawing/2016/5/14/chartex" xmlns:mc="http://schemas.openxmlformats.org/markup-compatibility/2006" xmlns:aink="http://schemas.microsoft.com/office/drawing/2016/ink" xmlns:am3d="http://schemas.microsoft.com/office/drawing/2017/model3d" xmlns:o="urn:schemas-microsoft-com:office:office" xmlns:r="http://schemas.openxmlformats.org/officeDocument/2006/relationships" xmlns:m="http://schemas.openxmlformats.org/officeDocument/2006/math" xmlns:v="urn:schemas-microsoft-com:vml" xmlns:wp14="http://schemas.microsoft.com/office/word/2010/wordprocessingDrawing" xmlns:wp="http://schemas.openxmlformats.org/drawingml/2006/wordprocessingDrawing" xmlns:w10="urn:schemas-microsoft-com:office:word" xmlns:w="http://schemas.openxmlformats.org/wordprocessingml/2006/main" xmlns:w14="http://schemas.microsoft.com/office/word/2010/wordml" xmlns:w15="http://schemas.microsoft.com/office/word/2012/wordml" xmlns:w16cid="http://schemas.microsoft.com/office/word/2016/wordml/cid" xmlns:w16se="http://schemas.microsoft.com/office/word/2015/wordml/symex" xmlns:wpg="http://schemas.microsoft.com/office/word/2010/wordprocessingGroup" xmlns:wpi="http://schemas.microsoft.com/office/word/2010/wordprocessingInk" xmlns:wne="http://schemas.microsoft.com/office/word/2006/wordml" xmlns:wps="http://schemas.microsoft.com/office/word/2010/wordprocessingShape" mc:Ignorable="w14 w15 w16se w16cid wp14">
   <w:footnote w:type="separator" w:id="-1">
     <w:p>
       <w:r>
@@ -18828,7 +18554,7 @@
 </file>
 
 <file path=word/header1.xml><?xml version="1.0" encoding="utf-8"?>
-<w:hdr xmlns:wpc="http://schemas.microsoft.com/office/word/2010/wordprocessingCanvas" xmlns:mc="http://schemas.openxmlformats.org/markup-compatibility/2006" xmlns:o="urn:schemas-microsoft-com:office:office" xmlns:r="http://schemas.openxmlformats.org/officeDocument/2006/relationships" xmlns:m="http://schemas.openxmlformats.org/officeDocument/2006/math" xmlns:v="urn:schemas-microsoft-com:vml" xmlns:wp14="http://schemas.microsoft.com/office/word/2010/wordprocessingDrawing" xmlns:wp="http://schemas.openxmlformats.org/drawingml/2006/wordprocessingDrawing" xmlns:w10="urn:schemas-microsoft-com:office:word" xmlns:w="http://schemas.openxmlformats.org/wordprocessingml/2006/main" xmlns:w14="http://schemas.microsoft.com/office/word/2010/wordml" xmlns:w15="http://schemas.microsoft.com/office/word/2012/wordml" xmlns:wpg="http://schemas.microsoft.com/office/word/2010/wordprocessingGroup" xmlns:wpi="http://schemas.microsoft.com/office/word/2010/wordprocessingInk" xmlns:wne="http://schemas.microsoft.com/office/word/2006/wordml" xmlns:wps="http://schemas.microsoft.com/office/word/2010/wordprocessingShape" mc:Ignorable="w14 w15 wp14">
+<w:hdr xmlns:wpc="http://schemas.microsoft.com/office/word/2010/wordprocessingCanvas" xmlns:cx="http://schemas.microsoft.com/office/drawing/2014/chartex" xmlns:cx1="http://schemas.microsoft.com/office/drawing/2015/9/8/chartex" xmlns:cx2="http://schemas.microsoft.com/office/drawing/2015/10/21/chartex" xmlns:cx3="http://schemas.microsoft.com/office/drawing/2016/5/9/chartex" xmlns:cx4="http://schemas.microsoft.com/office/drawing/2016/5/10/chartex" xmlns:cx5="http://schemas.microsoft.com/office/drawing/2016/5/11/chartex" xmlns:cx6="http://schemas.microsoft.com/office/drawing/2016/5/12/chartex" xmlns:cx7="http://schemas.microsoft.com/office/drawing/2016/5/13/chartex" xmlns:cx8="http://schemas.microsoft.com/office/drawing/2016/5/14/chartex" xmlns:mc="http://schemas.openxmlformats.org/markup-compatibility/2006" xmlns:aink="http://schemas.microsoft.com/office/drawing/2016/ink" xmlns:am3d="http://schemas.microsoft.com/office/drawing/2017/model3d" xmlns:o="urn:schemas-microsoft-com:office:office" xmlns:r="http://schemas.openxmlformats.org/officeDocument/2006/relationships" xmlns:m="http://schemas.openxmlformats.org/officeDocument/2006/math" xmlns:v="urn:schemas-microsoft-com:vml" xmlns:wp14="http://schemas.microsoft.com/office/word/2010/wordprocessingDrawing" xmlns:wp="http://schemas.openxmlformats.org/drawingml/2006/wordprocessingDrawing" xmlns:w10="urn:schemas-microsoft-com:office:word" xmlns:w="http://schemas.openxmlformats.org/wordprocessingml/2006/main" xmlns:w14="http://schemas.microsoft.com/office/word/2010/wordml" xmlns:w15="http://schemas.microsoft.com/office/word/2012/wordml" xmlns:w16cid="http://schemas.microsoft.com/office/word/2016/wordml/cid" xmlns:w16se="http://schemas.microsoft.com/office/word/2015/wordml/symex" xmlns:wpg="http://schemas.microsoft.com/office/word/2010/wordprocessingGroup" xmlns:wpi="http://schemas.microsoft.com/office/word/2010/wordprocessingInk" xmlns:wne="http://schemas.microsoft.com/office/word/2006/wordml" xmlns:wps="http://schemas.microsoft.com/office/word/2010/wordprocessingShape" mc:Ignorable="w14 w15 w16se w16cid wp14">
   <w:p>
     <w:pPr>
       <w:pStyle w:val="ac"/>
@@ -19002,7 +18728,6 @@
       </w:rPr>
       <w:t xml:space="preserve"> 09.03.01 </w:t>
     </w:r>
-    <w:proofErr w:type="spellStart"/>
     <w:r>
       <w:rPr>
         <w:i/>
@@ -19011,7 +18736,6 @@
       </w:rPr>
       <w:t>PostgreSQL</w:t>
     </w:r>
-    <w:proofErr w:type="spellEnd"/>
     <w:r>
       <w:rPr>
         <w:i/>
@@ -19039,8 +18763,8 @@
 </file>
 
 <file path=word/numbering.xml><?xml version="1.0" encoding="utf-8"?>
-<w:numbering xmlns:wpc="http://schemas.microsoft.com/office/word/2010/wordprocessingCanvas" xmlns:mc="http://schemas.openxmlformats.org/markup-compatibility/2006" xmlns:o="urn:schemas-microsoft-com:office:office" xmlns:r="http://schemas.openxmlformats.org/officeDocument/2006/relationships" xmlns:m="http://schemas.openxmlformats.org/officeDocument/2006/math" xmlns:v="urn:schemas-microsoft-com:vml" xmlns:wp14="http://schemas.microsoft.com/office/word/2010/wordprocessingDrawing" xmlns:wp="http://schemas.openxmlformats.org/drawingml/2006/wordprocessingDrawing" xmlns:w10="urn:schemas-microsoft-com:office:word" xmlns:w="http://schemas.openxmlformats.org/wordprocessingml/2006/main" xmlns:w14="http://schemas.microsoft.com/office/word/2010/wordml" xmlns:w15="http://schemas.microsoft.com/office/word/2012/wordml" xmlns:wpg="http://schemas.microsoft.com/office/word/2010/wordprocessingGroup" xmlns:wpi="http://schemas.microsoft.com/office/word/2010/wordprocessingInk" xmlns:wne="http://schemas.microsoft.com/office/word/2006/wordml" xmlns:wps="http://schemas.microsoft.com/office/word/2010/wordprocessingShape" mc:Ignorable="w14 w15 wp14">
-  <w:abstractNum w:abstractNumId="0">
+<w:numbering xmlns:wpc="http://schemas.microsoft.com/office/word/2010/wordprocessingCanvas" xmlns:cx="http://schemas.microsoft.com/office/drawing/2014/chartex" xmlns:cx1="http://schemas.microsoft.com/office/drawing/2015/9/8/chartex" xmlns:cx2="http://schemas.microsoft.com/office/drawing/2015/10/21/chartex" xmlns:cx3="http://schemas.microsoft.com/office/drawing/2016/5/9/chartex" xmlns:cx4="http://schemas.microsoft.com/office/drawing/2016/5/10/chartex" xmlns:cx5="http://schemas.microsoft.com/office/drawing/2016/5/11/chartex" xmlns:cx6="http://schemas.microsoft.com/office/drawing/2016/5/12/chartex" xmlns:cx7="http://schemas.microsoft.com/office/drawing/2016/5/13/chartex" xmlns:cx8="http://schemas.microsoft.com/office/drawing/2016/5/14/chartex" xmlns:mc="http://schemas.openxmlformats.org/markup-compatibility/2006" xmlns:aink="http://schemas.microsoft.com/office/drawing/2016/ink" xmlns:am3d="http://schemas.microsoft.com/office/drawing/2017/model3d" xmlns:o="urn:schemas-microsoft-com:office:office" xmlns:r="http://schemas.openxmlformats.org/officeDocument/2006/relationships" xmlns:m="http://schemas.openxmlformats.org/officeDocument/2006/math" xmlns:v="urn:schemas-microsoft-com:vml" xmlns:wp14="http://schemas.microsoft.com/office/word/2010/wordprocessingDrawing" xmlns:wp="http://schemas.openxmlformats.org/drawingml/2006/wordprocessingDrawing" xmlns:w10="urn:schemas-microsoft-com:office:word" xmlns:w="http://schemas.openxmlformats.org/wordprocessingml/2006/main" xmlns:w14="http://schemas.microsoft.com/office/word/2010/wordml" xmlns:w15="http://schemas.microsoft.com/office/word/2012/wordml" xmlns:w16cid="http://schemas.microsoft.com/office/word/2016/wordml/cid" xmlns:w16se="http://schemas.microsoft.com/office/word/2015/wordml/symex" xmlns:wpg="http://schemas.microsoft.com/office/word/2010/wordprocessingGroup" xmlns:wpi="http://schemas.microsoft.com/office/word/2010/wordprocessingInk" xmlns:wne="http://schemas.microsoft.com/office/word/2006/wordml" xmlns:wps="http://schemas.microsoft.com/office/word/2010/wordprocessingShape" mc:Ignorable="w14 w15 w16se w16cid wp14">
+  <w:abstractNum w:abstractNumId="0" w15:restartNumberingAfterBreak="0">
     <w:nsid w:val="035803CB"/>
     <w:multiLevelType w:val="multilevel"/>
     <w:tmpl w:val="6B6C841C"/>
@@ -19189,7 +18913,7 @@
       </w:rPr>
     </w:lvl>
   </w:abstractNum>
-  <w:abstractNum w:abstractNumId="1">
+  <w:abstractNum w:abstractNumId="1" w15:restartNumberingAfterBreak="0">
     <w:nsid w:val="061C0F34"/>
     <w:multiLevelType w:val="hybridMultilevel"/>
     <w:tmpl w:val="DD9E85B6"/>
@@ -19302,7 +19026,7 @@
       </w:rPr>
     </w:lvl>
   </w:abstractNum>
-  <w:abstractNum w:abstractNumId="2">
+  <w:abstractNum w:abstractNumId="2" w15:restartNumberingAfterBreak="0">
     <w:nsid w:val="0ECC5FC4"/>
     <w:multiLevelType w:val="hybridMultilevel"/>
     <w:tmpl w:val="3AF07E8E"/>
@@ -19415,7 +19139,7 @@
       </w:rPr>
     </w:lvl>
   </w:abstractNum>
-  <w:abstractNum w:abstractNumId="3">
+  <w:abstractNum w:abstractNumId="3" w15:restartNumberingAfterBreak="0">
     <w:nsid w:val="0FA27983"/>
     <w:multiLevelType w:val="hybridMultilevel"/>
     <w:tmpl w:val="F5F42F22"/>
@@ -19528,7 +19252,7 @@
       </w:rPr>
     </w:lvl>
   </w:abstractNum>
-  <w:abstractNum w:abstractNumId="4">
+  <w:abstractNum w:abstractNumId="4" w15:restartNumberingAfterBreak="0">
     <w:nsid w:val="136E1494"/>
     <w:multiLevelType w:val="hybridMultilevel"/>
     <w:tmpl w:val="EA5C683C"/>
@@ -19641,7 +19365,7 @@
       </w:rPr>
     </w:lvl>
   </w:abstractNum>
-  <w:abstractNum w:abstractNumId="5">
+  <w:abstractNum w:abstractNumId="5" w15:restartNumberingAfterBreak="0">
     <w:nsid w:val="1795551A"/>
     <w:multiLevelType w:val="hybridMultilevel"/>
     <w:tmpl w:val="FE907172"/>
@@ -19754,7 +19478,7 @@
       </w:rPr>
     </w:lvl>
   </w:abstractNum>
-  <w:abstractNum w:abstractNumId="6">
+  <w:abstractNum w:abstractNumId="6" w15:restartNumberingAfterBreak="0">
     <w:nsid w:val="24DF4971"/>
     <w:multiLevelType w:val="multilevel"/>
     <w:tmpl w:val="55EA6298"/>
@@ -19867,7 +19591,7 @@
       </w:rPr>
     </w:lvl>
   </w:abstractNum>
-  <w:abstractNum w:abstractNumId="7">
+  <w:abstractNum w:abstractNumId="7" w15:restartNumberingAfterBreak="0">
     <w:nsid w:val="25A30BAE"/>
     <w:multiLevelType w:val="hybridMultilevel"/>
     <w:tmpl w:val="9FA649DC"/>
@@ -19980,7 +19704,7 @@
       </w:rPr>
     </w:lvl>
   </w:abstractNum>
-  <w:abstractNum w:abstractNumId="8">
+  <w:abstractNum w:abstractNumId="8" w15:restartNumberingAfterBreak="0">
     <w:nsid w:val="27105972"/>
     <w:multiLevelType w:val="multilevel"/>
     <w:tmpl w:val="5DCCB65C"/>
@@ -20129,7 +19853,7 @@
       </w:rPr>
     </w:lvl>
   </w:abstractNum>
-  <w:abstractNum w:abstractNumId="9">
+  <w:abstractNum w:abstractNumId="9" w15:restartNumberingAfterBreak="0">
     <w:nsid w:val="27687A4B"/>
     <w:multiLevelType w:val="multilevel"/>
     <w:tmpl w:val="E2346700"/>
@@ -20278,7 +20002,7 @@
       </w:rPr>
     </w:lvl>
   </w:abstractNum>
-  <w:abstractNum w:abstractNumId="10">
+  <w:abstractNum w:abstractNumId="10" w15:restartNumberingAfterBreak="0">
     <w:nsid w:val="2A84455D"/>
     <w:multiLevelType w:val="hybridMultilevel"/>
     <w:tmpl w:val="A0A8EB26"/>
@@ -20391,7 +20115,7 @@
       </w:rPr>
     </w:lvl>
   </w:abstractNum>
-  <w:abstractNum w:abstractNumId="11">
+  <w:abstractNum w:abstractNumId="11" w15:restartNumberingAfterBreak="0">
     <w:nsid w:val="2DEE36AB"/>
     <w:multiLevelType w:val="hybridMultilevel"/>
     <w:tmpl w:val="F9361FD2"/>
@@ -20504,7 +20228,7 @@
       </w:rPr>
     </w:lvl>
   </w:abstractNum>
-  <w:abstractNum w:abstractNumId="12">
+  <w:abstractNum w:abstractNumId="12" w15:restartNumberingAfterBreak="0">
     <w:nsid w:val="3009011E"/>
     <w:multiLevelType w:val="hybridMultilevel"/>
     <w:tmpl w:val="3034C422"/>
@@ -20617,7 +20341,7 @@
       </w:rPr>
     </w:lvl>
   </w:abstractNum>
-  <w:abstractNum w:abstractNumId="13">
+  <w:abstractNum w:abstractNumId="13" w15:restartNumberingAfterBreak="0">
     <w:nsid w:val="34D62A07"/>
     <w:multiLevelType w:val="multilevel"/>
     <w:tmpl w:val="08C0254E"/>
@@ -20730,7 +20454,7 @@
       </w:rPr>
     </w:lvl>
   </w:abstractNum>
-  <w:abstractNum w:abstractNumId="14">
+  <w:abstractNum w:abstractNumId="14" w15:restartNumberingAfterBreak="0">
     <w:nsid w:val="3B6423D4"/>
     <w:multiLevelType w:val="multilevel"/>
     <w:tmpl w:val="5628CD70"/>
@@ -20879,7 +20603,7 @@
       </w:rPr>
     </w:lvl>
   </w:abstractNum>
-  <w:abstractNum w:abstractNumId="15">
+  <w:abstractNum w:abstractNumId="15" w15:restartNumberingAfterBreak="0">
     <w:nsid w:val="3C927E96"/>
     <w:multiLevelType w:val="multilevel"/>
     <w:tmpl w:val="36141810"/>
@@ -21028,7 +20752,7 @@
       </w:rPr>
     </w:lvl>
   </w:abstractNum>
-  <w:abstractNum w:abstractNumId="16">
+  <w:abstractNum w:abstractNumId="16" w15:restartNumberingAfterBreak="0">
     <w:nsid w:val="4B6D6681"/>
     <w:multiLevelType w:val="hybridMultilevel"/>
     <w:tmpl w:val="81369ABA"/>
@@ -21141,7 +20865,7 @@
       </w:rPr>
     </w:lvl>
   </w:abstractNum>
-  <w:abstractNum w:abstractNumId="17">
+  <w:abstractNum w:abstractNumId="17" w15:restartNumberingAfterBreak="0">
     <w:nsid w:val="51CE029D"/>
     <w:multiLevelType w:val="multilevel"/>
     <w:tmpl w:val="FD22B99C"/>
@@ -21290,7 +21014,7 @@
       </w:rPr>
     </w:lvl>
   </w:abstractNum>
-  <w:abstractNum w:abstractNumId="18">
+  <w:abstractNum w:abstractNumId="18" w15:restartNumberingAfterBreak="0">
     <w:nsid w:val="54766D8D"/>
     <w:multiLevelType w:val="multilevel"/>
     <w:tmpl w:val="54766D8D"/>
@@ -21430,7 +21154,7 @@
       </w:rPr>
     </w:lvl>
   </w:abstractNum>
-  <w:abstractNum w:abstractNumId="19">
+  <w:abstractNum w:abstractNumId="19" w15:restartNumberingAfterBreak="0">
     <w:nsid w:val="56EB3010"/>
     <w:multiLevelType w:val="hybridMultilevel"/>
     <w:tmpl w:val="198C6FC6"/>
@@ -21543,7 +21267,7 @@
       </w:rPr>
     </w:lvl>
   </w:abstractNum>
-  <w:abstractNum w:abstractNumId="20">
+  <w:abstractNum w:abstractNumId="20" w15:restartNumberingAfterBreak="0">
     <w:nsid w:val="578B3634"/>
     <w:multiLevelType w:val="multilevel"/>
     <w:tmpl w:val="9B0A52A8"/>
@@ -21635,7 +21359,7 @@
       </w:pPr>
     </w:lvl>
   </w:abstractNum>
-  <w:abstractNum w:abstractNumId="21">
+  <w:abstractNum w:abstractNumId="21" w15:restartNumberingAfterBreak="0">
     <w:nsid w:val="63AA3DAE"/>
     <w:multiLevelType w:val="hybridMultilevel"/>
     <w:tmpl w:val="134E0BD8"/>
@@ -21748,7 +21472,7 @@
       </w:rPr>
     </w:lvl>
   </w:abstractNum>
-  <w:abstractNum w:abstractNumId="22">
+  <w:abstractNum w:abstractNumId="22" w15:restartNumberingAfterBreak="0">
     <w:nsid w:val="6432145F"/>
     <w:multiLevelType w:val="multilevel"/>
     <w:tmpl w:val="76148230"/>
@@ -21897,7 +21621,7 @@
       </w:rPr>
     </w:lvl>
   </w:abstractNum>
-  <w:abstractNum w:abstractNumId="23">
+  <w:abstractNum w:abstractNumId="23" w15:restartNumberingAfterBreak="0">
     <w:nsid w:val="657F7CA8"/>
     <w:multiLevelType w:val="multilevel"/>
     <w:tmpl w:val="2EF8512E"/>
@@ -22046,7 +21770,7 @@
       </w:rPr>
     </w:lvl>
   </w:abstractNum>
-  <w:abstractNum w:abstractNumId="24">
+  <w:abstractNum w:abstractNumId="24" w15:restartNumberingAfterBreak="0">
     <w:nsid w:val="680C70E8"/>
     <w:multiLevelType w:val="multilevel"/>
     <w:tmpl w:val="E354CD56"/>
@@ -22191,7 +21915,7 @@
       </w:rPr>
     </w:lvl>
   </w:abstractNum>
-  <w:abstractNum w:abstractNumId="25">
+  <w:abstractNum w:abstractNumId="25" w15:restartNumberingAfterBreak="0">
     <w:nsid w:val="6B350CEE"/>
     <w:multiLevelType w:val="hybridMultilevel"/>
     <w:tmpl w:val="8036FD32"/>
@@ -22304,7 +22028,7 @@
       </w:rPr>
     </w:lvl>
   </w:abstractNum>
-  <w:abstractNum w:abstractNumId="26">
+  <w:abstractNum w:abstractNumId="26" w15:restartNumberingAfterBreak="0">
     <w:nsid w:val="73DC1B7D"/>
     <w:multiLevelType w:val="hybridMultilevel"/>
     <w:tmpl w:val="9878DADC"/>
@@ -22417,7 +22141,7 @@
       </w:rPr>
     </w:lvl>
   </w:abstractNum>
-  <w:abstractNum w:abstractNumId="27">
+  <w:abstractNum w:abstractNumId="27" w15:restartNumberingAfterBreak="0">
     <w:nsid w:val="7A584E4A"/>
     <w:multiLevelType w:val="hybridMultilevel"/>
     <w:tmpl w:val="40289EAA"/>
@@ -22530,7 +22254,7 @@
       </w:rPr>
     </w:lvl>
   </w:abstractNum>
-  <w:abstractNum w:abstractNumId="28">
+  <w:abstractNum w:abstractNumId="28" w15:restartNumberingAfterBreak="0">
     <w:nsid w:val="7D004AA6"/>
     <w:multiLevelType w:val="multilevel"/>
     <w:tmpl w:val="63DEA09C"/>
@@ -22737,7 +22461,7 @@
 </file>
 
 <file path=word/styles.xml><?xml version="1.0" encoding="utf-8"?>
-<w:styles xmlns:mc="http://schemas.openxmlformats.org/markup-compatibility/2006" xmlns:r="http://schemas.openxmlformats.org/officeDocument/2006/relationships" xmlns:w="http://schemas.openxmlformats.org/wordprocessingml/2006/main" xmlns:w14="http://schemas.microsoft.com/office/word/2010/wordml" xmlns:w15="http://schemas.microsoft.com/office/word/2012/wordml" mc:Ignorable="w14 w15">
+<w:styles xmlns:mc="http://schemas.openxmlformats.org/markup-compatibility/2006" xmlns:r="http://schemas.openxmlformats.org/officeDocument/2006/relationships" xmlns:w="http://schemas.openxmlformats.org/wordprocessingml/2006/main" xmlns:w14="http://schemas.microsoft.com/office/word/2010/wordml" xmlns:w15="http://schemas.microsoft.com/office/word/2012/wordml" xmlns:w16cid="http://schemas.microsoft.com/office/word/2016/wordml/cid" xmlns:w16se="http://schemas.microsoft.com/office/word/2015/wordml/symex" mc:Ignorable="w14 w15 w16se w16cid">
   <w:docDefaults>
     <w:rPrDefault>
       <w:rPr>
@@ -22747,7 +22471,7 @@
     </w:rPrDefault>
     <w:pPrDefault/>
   </w:docDefaults>
-  <w:latentStyles w:defLockedState="0" w:defUIPriority="99" w:defSemiHidden="0" w:defUnhideWhenUsed="0" w:defQFormat="0" w:count="371">
+  <w:latentStyles w:defLockedState="0" w:defUIPriority="99" w:defSemiHidden="0" w:defUnhideWhenUsed="0" w:defQFormat="0" w:count="375">
     <w:lsdException w:name="Normal" w:uiPriority="0" w:qFormat="1"/>
     <w:lsdException w:name="heading 1" w:uiPriority="0" w:qFormat="1"/>
     <w:lsdException w:name="heading 2" w:uiPriority="0" w:qFormat="1"/>
@@ -22853,7 +22577,7 @@
     <w:lsdException w:name="HTML Sample" w:semiHidden="1" w:unhideWhenUsed="1"/>
     <w:lsdException w:name="HTML Typewriter" w:semiHidden="1" w:unhideWhenUsed="1"/>
     <w:lsdException w:name="HTML Variable" w:semiHidden="1" w:unhideWhenUsed="1"/>
-    <w:lsdException w:name="Normal Table" w:semiHidden="1" w:unhideWhenUsed="1" w:qFormat="1"/>
+    <w:lsdException w:name="Normal Table" w:qFormat="1"/>
     <w:lsdException w:name="annotation subject" w:semiHidden="1" w:unhideWhenUsed="1"/>
     <w:lsdException w:name="No List" w:semiHidden="1" w:unhideWhenUsed="1"/>
     <w:lsdException w:name="Outline List 1" w:semiHidden="1" w:unhideWhenUsed="1"/>
@@ -22897,10 +22621,8 @@
     <w:lsdException w:name="Table Elegant" w:semiHidden="1" w:unhideWhenUsed="1"/>
     <w:lsdException w:name="Table Professional" w:semiHidden="1" w:unhideWhenUsed="1"/>
     <w:lsdException w:name="Table Subtle 1" w:semiHidden="1" w:unhideWhenUsed="1"/>
-    <w:lsdException w:name="Table Subtle 2" w:semiHidden="1" w:unhideWhenUsed="1"/>
     <w:lsdException w:name="Table Web 1" w:semiHidden="1" w:unhideWhenUsed="1"/>
     <w:lsdException w:name="Table Web 2" w:semiHidden="1" w:unhideWhenUsed="1"/>
-    <w:lsdException w:name="Table Web 3" w:semiHidden="1" w:unhideWhenUsed="1"/>
     <w:lsdException w:name="Balloon Text" w:unhideWhenUsed="1" w:qFormat="1"/>
     <w:lsdException w:name="Table Grid" w:uiPriority="0" w:qFormat="1"/>
     <w:lsdException w:name="Table Theme" w:semiHidden="1" w:unhideWhenUsed="1"/>
@@ -22921,10 +22643,6 @@
     <w:lsdException w:name="Colorful Grid"/>
     <w:lsdException w:name="Light Shading Accent 1"/>
     <w:lsdException w:name="Light List Accent 1"/>
-    <w:lsdException w:name="Light Grid Accent 1"/>
-    <w:lsdException w:name="Medium Shading 1 Accent 1"/>
-    <w:lsdException w:name="Medium Shading 2 Accent 1"/>
-    <w:lsdException w:name="Medium List 1 Accent 1"/>
     <w:lsdException w:name="Revision" w:semiHidden="1"/>
     <w:lsdException w:name="List Paragraph" w:uiPriority="34" w:qFormat="1"/>
     <w:lsdException w:name="Medium List 2 Accent 1"/>
@@ -23001,10 +22719,6 @@
     <w:lsdException w:name="Medium Grid 1 Accent 6"/>
     <w:lsdException w:name="Medium Grid 2 Accent 6"/>
     <w:lsdException w:name="Medium Grid 3 Accent 6"/>
-    <w:lsdException w:name="Dark List Accent 6"/>
-    <w:lsdException w:name="Colorful Shading Accent 6"/>
-    <w:lsdException w:name="Colorful List Accent 6"/>
-    <w:lsdException w:name="Colorful Grid Accent 6"/>
     <w:lsdException w:name="Subtle Emphasis" w:uiPriority="19" w:qFormat="1"/>
     <w:lsdException w:name="Intense Emphasis" w:uiPriority="21" w:qFormat="1"/>
     <w:lsdException w:name="Subtle Reference" w:uiPriority="31" w:qFormat="1"/>
@@ -23116,6 +22830,10 @@
     <w:lsdException w:name="List Table 5 Dark Accent 6" w:uiPriority="50"/>
     <w:lsdException w:name="List Table 6 Colorful Accent 6" w:uiPriority="51"/>
     <w:lsdException w:name="List Table 7 Colorful Accent 6" w:uiPriority="52"/>
+    <w:lsdException w:name="Mention" w:semiHidden="1" w:unhideWhenUsed="1"/>
+    <w:lsdException w:name="Smart Hyperlink" w:semiHidden="1" w:unhideWhenUsed="1"/>
+    <w:lsdException w:name="Hashtag" w:semiHidden="1" w:unhideWhenUsed="1"/>
+    <w:lsdException w:name="Unresolved Mention" w:semiHidden="1" w:unhideWhenUsed="1"/>
   </w:latentStyles>
   <w:style w:type="paragraph" w:default="1" w:styleId="a">
     <w:name w:val="Normal"/>
@@ -23222,6 +22940,7 @@
   <w:style w:type="character" w:default="1" w:styleId="a0">
     <w:name w:val="Default Paragraph Font"/>
     <w:uiPriority w:val="1"/>
+    <w:semiHidden/>
     <w:unhideWhenUsed/>
   </w:style>
   <w:style w:type="table" w:default="1" w:styleId="a1">
@@ -23566,7 +23285,6 @@
       <w:jc w:val="both"/>
     </w:pPr>
     <w:tblPr>
-      <w:tblInd w:w="0" w:type="dxa"/>
       <w:tblBorders>
         <w:top w:val="single" w:sz="4" w:space="0" w:color="auto"/>
         <w:left w:val="single" w:sz="4" w:space="0" w:color="auto"/>
@@ -23575,12 +23293,6 @@
         <w:insideH w:val="single" w:sz="4" w:space="0" w:color="auto"/>
         <w:insideV w:val="single" w:sz="4" w:space="0" w:color="auto"/>
       </w:tblBorders>
-      <w:tblCellMar>
-        <w:top w:w="0" w:type="dxa"/>
-        <w:left w:w="108" w:type="dxa"/>
-        <w:bottom w:w="0" w:type="dxa"/>
-        <w:right w:w="108" w:type="dxa"/>
-      </w:tblCellMar>
     </w:tblPr>
   </w:style>
   <w:style w:type="character" w:customStyle="1" w:styleId="af4">
@@ -24506,8 +24218,8 @@
       <w:lang w:eastAsia="ru-RU"/>
     </w:rPr>
   </w:style>
-  <w:style w:type="character" w:customStyle="1" w:styleId="UnresolvedMention">
-    <w:name w:val="Unresolved Mention"/>
+  <w:style w:type="character" w:customStyle="1" w:styleId="28">
+    <w:name w:val="Неразрешенное упоминание2"/>
     <w:basedOn w:val="a0"/>
     <w:uiPriority w:val="99"/>
     <w:semiHidden/>
@@ -24860,7 +24572,7 @@
 </file>
 
 <file path=customXml/itemProps2.xml><?xml version="1.0" encoding="utf-8"?>
-<ds:datastoreItem xmlns:ds="http://schemas.openxmlformats.org/officeDocument/2006/customXml" ds:itemID="{C01E71F4-41B5-4C3C-A1B0-7CBE7D5DDAFF}">
+<ds:datastoreItem xmlns:ds="http://schemas.openxmlformats.org/officeDocument/2006/customXml" ds:itemID="{4C86943D-361D-4B35-9B29-7A57C9A57143}">
   <ds:schemaRefs>
     <ds:schemaRef ds:uri="http://schemas.openxmlformats.org/officeDocument/2006/bibliography"/>
   </ds:schemaRefs>

</xml_diff>